<commit_message>
[ADD] documentation for random forest
</commit_message>
<xml_diff>
--- a/Implementierung Neuronales Netz/Dokumentation zum Programmentwurf.docx
+++ b/Implementierung Neuronales Netz/Dokumentation zum Programmentwurf.docx
@@ -4,6 +4,13 @@
   <w:body>
     <w:sdt>
       <w:sdtPr>
+        <w:rPr>
+          <w:rFonts w:ascii="Arial" w:eastAsiaTheme="minorHAnsi" w:hAnsi="Arial" w:cs="Arial"/>
+          <w:color w:val="auto"/>
+          <w:sz w:val="22"/>
+          <w:szCs w:val="22"/>
+          <w:lang w:val="de-DE"/>
+        </w:rPr>
         <w:id w:val="456305698"/>
         <w:docPartObj>
           <w:docPartGallery w:val="Table of Contents"/>
@@ -12,14 +19,9 @@
       </w:sdtPr>
       <w:sdtEndPr>
         <w:rPr>
-          <w:rFonts w:ascii="Arial" w:eastAsiaTheme="minorHAnsi" w:hAnsi="Arial" w:cs="Arial"/>
           <w:b/>
           <w:bCs/>
           <w:noProof/>
-          <w:color w:val="auto"/>
-          <w:sz w:val="22"/>
-          <w:szCs w:val="22"/>
-          <w:lang w:val="de-DE"/>
         </w:rPr>
       </w:sdtEndPr>
       <w:sdtContent>
@@ -1015,6 +1017,101 @@
       <w:proofErr w:type="spellEnd"/>
     </w:p>
     <w:p>
+      <w:r>
+        <w:t xml:space="preserve">Für die Ausführung der Random </w:t>
+      </w:r>
+      <w:proofErr w:type="spellStart"/>
+      <w:r>
+        <w:t>Forest</w:t>
+      </w:r>
+      <w:proofErr w:type="spellEnd"/>
+      <w:r>
+        <w:t xml:space="preserve"> Implementierung müssen die folgenden Python Packages installiert werden: </w:t>
+      </w:r>
+    </w:p>
+    <w:p>
+      <w:pPr>
+        <w:pStyle w:val="ListParagraph"/>
+        <w:numPr>
+          <w:ilvl w:val="0"/>
+          <w:numId w:val="1"/>
+        </w:numPr>
+      </w:pPr>
+      <w:proofErr w:type="spellStart"/>
+      <w:r>
+        <w:t>scip</w:t>
+      </w:r>
+      <w:r>
+        <w:t>y</w:t>
+      </w:r>
+      <w:proofErr w:type="spellEnd"/>
+    </w:p>
+    <w:p>
+      <w:pPr>
+        <w:pStyle w:val="ListParagraph"/>
+        <w:numPr>
+          <w:ilvl w:val="0"/>
+          <w:numId w:val="1"/>
+        </w:numPr>
+      </w:pPr>
+      <w:proofErr w:type="spellStart"/>
+      <w:r>
+        <w:t>pandas</w:t>
+      </w:r>
+      <w:proofErr w:type="spellEnd"/>
+    </w:p>
+    <w:p>
+      <w:pPr>
+        <w:pStyle w:val="ListParagraph"/>
+        <w:numPr>
+          <w:ilvl w:val="0"/>
+          <w:numId w:val="1"/>
+        </w:numPr>
+      </w:pPr>
+      <w:proofErr w:type="spellStart"/>
+      <w:r>
+        <w:t>scikit-learn</w:t>
+      </w:r>
+      <w:proofErr w:type="spellEnd"/>
+      <w:r>
+        <w:t xml:space="preserve"> </w:t>
+      </w:r>
+    </w:p>
+    <w:p>
+      <w:r>
+        <w:t>Um das</w:t>
+      </w:r>
+      <w:r>
+        <w:t xml:space="preserve"> Programm auszuführen, muss die Datei </w:t>
+      </w:r>
+      <w:r>
+        <w:rPr>
+          <w:b/>
+        </w:rPr>
+        <w:t>main.py</w:t>
+      </w:r>
+      <w:r>
+        <w:t xml:space="preserve"> per Kommandozeile, mittels </w:t>
+      </w:r>
+      <w:proofErr w:type="spellStart"/>
+      <w:r>
+        <w:rPr>
+          <w:b/>
+        </w:rPr>
+        <w:t>python</w:t>
+      </w:r>
+      <w:proofErr w:type="spellEnd"/>
+      <w:r>
+        <w:rPr>
+          <w:b/>
+        </w:rPr>
+        <w:t xml:space="preserve"> main.py</w:t>
+      </w:r>
+      <w:r>
+        <w:t xml:space="preserve">, ausgeführt werden. </w:t>
+      </w:r>
+    </w:p>
+    <w:p>
       <w:pPr>
         <w:pStyle w:val="Heading2"/>
       </w:pPr>
@@ -1063,93 +1160,638 @@
       <w:proofErr w:type="spellEnd"/>
     </w:p>
     <w:p>
+      <w:r>
+        <w:t xml:space="preserve">Ein Random </w:t>
+      </w:r>
+      <w:proofErr w:type="spellStart"/>
+      <w:r>
+        <w:t>Forest</w:t>
+      </w:r>
+      <w:proofErr w:type="spellEnd"/>
+      <w:r>
+        <w:t xml:space="preserve"> ist ein </w:t>
+      </w:r>
+      <w:proofErr w:type="spellStart"/>
+      <w:r>
+        <w:t>Klassifizierer</w:t>
+      </w:r>
+      <w:proofErr w:type="spellEnd"/>
+      <w:r>
+        <w:t xml:space="preserve">, der aus mehreren </w:t>
+      </w:r>
+      <w:proofErr w:type="spellStart"/>
+      <w:r>
+        <w:t>Entscheidungbäumen</w:t>
+      </w:r>
+      <w:proofErr w:type="spellEnd"/>
+      <w:r>
+        <w:t xml:space="preserve"> besteht. </w:t>
+      </w:r>
+      <w:r>
+        <w:t xml:space="preserve">Jeder dieser Entscheidungsbäume wird randomisiert erzeugt. Für die eigentliche Klassifizierung wird jeder Entscheidungsbaum befragt. Die Klasse mit den meisten </w:t>
+      </w:r>
+      <w:r>
+        <w:t>Stimmen bildet das Endergebnis.</w:t>
+      </w:r>
+    </w:p>
+    <w:p>
+      <w:r>
+        <w:t xml:space="preserve">Dabei sprechen die folgenden Gründe für die Verwendung eines Random </w:t>
+      </w:r>
+      <w:proofErr w:type="spellStart"/>
+      <w:r>
+        <w:t>Forest</w:t>
+      </w:r>
+      <w:proofErr w:type="spellEnd"/>
+      <w:r>
+        <w:t>:</w:t>
+      </w:r>
+    </w:p>
+    <w:p>
+      <w:pPr>
+        <w:pStyle w:val="ListParagraph"/>
+        <w:numPr>
+          <w:ilvl w:val="0"/>
+          <w:numId w:val="1"/>
+        </w:numPr>
+      </w:pPr>
+      <w:r>
+        <w:t xml:space="preserve">Die Input-Daten müssen kaum aufbereitet werden, da ein Random </w:t>
+      </w:r>
+      <w:proofErr w:type="spellStart"/>
+      <w:r>
+        <w:t>Forest</w:t>
+      </w:r>
+      <w:proofErr w:type="spellEnd"/>
+      <w:r>
+        <w:t xml:space="preserve"> mit binären, kategorischen und numerischen Attributen umgehen kann.</w:t>
+      </w:r>
+    </w:p>
+    <w:p>
+      <w:pPr>
+        <w:pStyle w:val="ListParagraph"/>
+        <w:numPr>
+          <w:ilvl w:val="0"/>
+          <w:numId w:val="1"/>
+        </w:numPr>
+      </w:pPr>
+      <w:r>
+        <w:lastRenderedPageBreak/>
+        <w:t xml:space="preserve">Ein Random </w:t>
+      </w:r>
+      <w:proofErr w:type="spellStart"/>
+      <w:r>
+        <w:t>Forest</w:t>
+      </w:r>
+      <w:proofErr w:type="spellEnd"/>
+      <w:r>
+        <w:t xml:space="preserve"> </w:t>
+      </w:r>
+      <w:proofErr w:type="spellStart"/>
+      <w:r>
+        <w:t>sützt</w:t>
+      </w:r>
+      <w:proofErr w:type="spellEnd"/>
+      <w:r>
+        <w:t xml:space="preserve"> sich implizit auf die wichtigsten Attribute eines Datensatzes.</w:t>
+      </w:r>
+    </w:p>
+    <w:p>
+      <w:pPr>
+        <w:pStyle w:val="ListParagraph"/>
+        <w:numPr>
+          <w:ilvl w:val="0"/>
+          <w:numId w:val="1"/>
+        </w:numPr>
+      </w:pPr>
+      <w:r>
+        <w:t xml:space="preserve">Der </w:t>
+      </w:r>
+      <w:proofErr w:type="spellStart"/>
+      <w:r>
+        <w:t>Klassifizierer</w:t>
+      </w:r>
+      <w:proofErr w:type="spellEnd"/>
+      <w:r>
+        <w:t xml:space="preserve"> kann einfach und </w:t>
+      </w:r>
+      <w:proofErr w:type="spellStart"/>
+      <w:r>
+        <w:t>vorallem</w:t>
+      </w:r>
+      <w:proofErr w:type="spellEnd"/>
+      <w:r>
+        <w:t xml:space="preserve"> schnell angelernt werden. Im Gegensatz zu einem </w:t>
+      </w:r>
+      <w:proofErr w:type="gramStart"/>
+      <w:r>
+        <w:t>Neuronalen</w:t>
+      </w:r>
+      <w:proofErr w:type="gramEnd"/>
+      <w:r>
+        <w:t xml:space="preserve"> Netz ist die Genauigkeit eventuell etwas geringer, jedoch ist der Aufwand um einen Random </w:t>
+      </w:r>
+      <w:proofErr w:type="spellStart"/>
+      <w:r>
+        <w:t>Forest</w:t>
+      </w:r>
+      <w:proofErr w:type="spellEnd"/>
+      <w:r>
+        <w:t xml:space="preserve"> zu erzeugen deutlich geringer. </w:t>
+      </w:r>
+    </w:p>
+    <w:p>
+      <w:pPr>
+        <w:pStyle w:val="ListParagraph"/>
+        <w:numPr>
+          <w:ilvl w:val="0"/>
+          <w:numId w:val="1"/>
+        </w:numPr>
+      </w:pPr>
+      <w:r>
+        <w:t>Der Klassifizierungs-Prozess kann parallelisiert werden.</w:t>
+      </w:r>
+    </w:p>
+    <w:p>
+      <w:pPr>
+        <w:pStyle w:val="ListParagraph"/>
+        <w:numPr>
+          <w:ilvl w:val="0"/>
+          <w:numId w:val="1"/>
+        </w:numPr>
+      </w:pPr>
+      <w:r>
+        <w:t>Es gibt viele gute open-</w:t>
+      </w:r>
+      <w:proofErr w:type="spellStart"/>
+      <w:r>
+        <w:t>source</w:t>
+      </w:r>
+      <w:proofErr w:type="spellEnd"/>
+      <w:r>
+        <w:t xml:space="preserve"> Implementierungen, für diese Ausarbeitung wurde der </w:t>
+      </w:r>
+      <w:proofErr w:type="spellStart"/>
+      <w:r>
+        <w:t>RandomForestClassifier</w:t>
+      </w:r>
+      <w:proofErr w:type="spellEnd"/>
+      <w:r>
+        <w:t xml:space="preserve"> aus </w:t>
+      </w:r>
+      <w:proofErr w:type="spellStart"/>
+      <w:r>
+        <w:t>Scikit-Learn</w:t>
+      </w:r>
+      <w:proofErr w:type="spellEnd"/>
+      <w:r>
+        <w:t xml:space="preserve"> (</w:t>
+      </w:r>
+      <w:r>
+        <w:t>http://scikit-learn.org/stable/modules/generated/sklearn.ensemble.RandomForestClassifier.html</w:t>
+      </w:r>
+      <w:r>
+        <w:t>) verwendet.</w:t>
+      </w:r>
+    </w:p>
+    <w:p>
       <w:pPr>
         <w:pStyle w:val="Heading2"/>
       </w:pPr>
-      <w:bookmarkStart w:id="7" w:name="_Toc524103102"/>
+      <w:bookmarkStart w:id="7" w:name="_Toc524103103"/>
+      <w:r>
+        <w:t>Ergebnisse des Trainings</w:t>
+      </w:r>
+      <w:bookmarkEnd w:id="7"/>
+    </w:p>
+    <w:p>
+      <w:r>
+        <w:t xml:space="preserve">Nach der Vorbereitung des Datensatzes, musste zunächst die optimale Anzahl der Entscheidungsbäume evaluiert werden. Beginnend mit einem Baum, wurde </w:t>
+      </w:r>
+      <w:proofErr w:type="spellStart"/>
+      <w:r>
+        <w:t>Prediction</w:t>
+      </w:r>
+      <w:proofErr w:type="spellEnd"/>
+      <w:r>
+        <w:t xml:space="preserve">-Vorgang </w:t>
+      </w:r>
+      <w:r>
+        <w:t>mit bis zu 1000 Bäu</w:t>
+      </w:r>
+      <w:r>
+        <w:t>men ausgeführt. M</w:t>
+      </w:r>
+      <w:r>
+        <w:t>it dem Ergebnis, dass 827 Bäume eine Genauigkeit von 99,3% erreichen</w:t>
+      </w:r>
+      <w:bookmarkStart w:id="8" w:name="_GoBack"/>
+      <w:bookmarkEnd w:id="8"/>
+      <w:r>
+        <w:t xml:space="preserve">. </w:t>
+      </w:r>
+    </w:p>
+    <w:tbl>
+      <w:tblPr>
+        <w:tblStyle w:val="TableGrid"/>
+        <w:tblW w:w="0" w:type="auto"/>
+        <w:tblLook w:val="04A0" w:firstRow="1" w:lastRow="0" w:firstColumn="1" w:lastColumn="0" w:noHBand="0" w:noVBand="1"/>
+      </w:tblPr>
+      <w:tblGrid>
+        <w:gridCol w:w="1696"/>
+        <w:gridCol w:w="1947"/>
+        <w:gridCol w:w="1866"/>
+        <w:gridCol w:w="1856"/>
+        <w:gridCol w:w="1697"/>
+      </w:tblGrid>
+      <w:tr>
+        <w:tc>
+          <w:tcPr>
+            <w:tcW w:w="1696" w:type="dxa"/>
+          </w:tcPr>
+          <w:p/>
+        </w:tc>
+        <w:tc>
+          <w:tcPr>
+            <w:tcW w:w="1947" w:type="dxa"/>
+          </w:tcPr>
+          <w:p>
+            <w:pPr>
+              <w:rPr>
+                <w:b/>
+              </w:rPr>
+            </w:pPr>
+            <w:r>
+              <w:rPr>
+                <w:b/>
+              </w:rPr>
+              <w:t>Präzision</w:t>
+            </w:r>
+          </w:p>
+        </w:tc>
+        <w:tc>
+          <w:tcPr>
+            <w:tcW w:w="1866" w:type="dxa"/>
+          </w:tcPr>
+          <w:p>
+            <w:pPr>
+              <w:rPr>
+                <w:b/>
+              </w:rPr>
+            </w:pPr>
+            <w:r>
+              <w:rPr>
+                <w:b/>
+              </w:rPr>
+              <w:t>Recall</w:t>
+            </w:r>
+          </w:p>
+        </w:tc>
+        <w:tc>
+          <w:tcPr>
+            <w:tcW w:w="1856" w:type="dxa"/>
+          </w:tcPr>
+          <w:p>
+            <w:pPr>
+              <w:rPr>
+                <w:b/>
+              </w:rPr>
+            </w:pPr>
+            <w:r>
+              <w:rPr>
+                <w:b/>
+              </w:rPr>
+              <w:t>F1-Score</w:t>
+            </w:r>
+          </w:p>
+        </w:tc>
+        <w:tc>
+          <w:tcPr>
+            <w:tcW w:w="1697" w:type="dxa"/>
+          </w:tcPr>
+          <w:p>
+            <w:pPr>
+              <w:rPr>
+                <w:b/>
+              </w:rPr>
+            </w:pPr>
+            <w:r>
+              <w:rPr>
+                <w:b/>
+              </w:rPr>
+              <w:t>Support</w:t>
+            </w:r>
+          </w:p>
+        </w:tc>
+      </w:tr>
+      <w:tr>
+        <w:trPr>
+          <w:trHeight w:val="397"/>
+        </w:trPr>
+        <w:tc>
+          <w:tcPr>
+            <w:tcW w:w="1696" w:type="dxa"/>
+          </w:tcPr>
+          <w:p>
+            <w:pPr>
+              <w:spacing w:line="360" w:lineRule="auto"/>
+              <w:jc w:val="center"/>
+              <w:rPr>
+                <w:b/>
+              </w:rPr>
+            </w:pPr>
+            <w:r>
+              <w:rPr>
+                <w:b/>
+              </w:rPr>
+              <w:t>0</w:t>
+            </w:r>
+          </w:p>
+        </w:tc>
+        <w:tc>
+          <w:tcPr>
+            <w:tcW w:w="1947" w:type="dxa"/>
+          </w:tcPr>
+          <w:p>
+            <w:pPr>
+              <w:spacing w:line="360" w:lineRule="auto"/>
+              <w:jc w:val="center"/>
+            </w:pPr>
+            <w:r>
+              <w:t>99%</w:t>
+            </w:r>
+          </w:p>
+        </w:tc>
+        <w:tc>
+          <w:tcPr>
+            <w:tcW w:w="1866" w:type="dxa"/>
+          </w:tcPr>
+          <w:p>
+            <w:pPr>
+              <w:spacing w:line="360" w:lineRule="auto"/>
+              <w:jc w:val="center"/>
+            </w:pPr>
+            <w:r>
+              <w:t>100%</w:t>
+            </w:r>
+          </w:p>
+        </w:tc>
+        <w:tc>
+          <w:tcPr>
+            <w:tcW w:w="1856" w:type="dxa"/>
+          </w:tcPr>
+          <w:p>
+            <w:pPr>
+              <w:spacing w:line="360" w:lineRule="auto"/>
+              <w:jc w:val="center"/>
+            </w:pPr>
+            <w:r>
+              <w:t>100%</w:t>
+            </w:r>
+          </w:p>
+        </w:tc>
+        <w:tc>
+          <w:tcPr>
+            <w:tcW w:w="1697" w:type="dxa"/>
+          </w:tcPr>
+          <w:p>
+            <w:pPr>
+              <w:spacing w:line="360" w:lineRule="auto"/>
+              <w:jc w:val="center"/>
+            </w:pPr>
+            <w:r>
+              <w:t>886</w:t>
+            </w:r>
+          </w:p>
+        </w:tc>
+      </w:tr>
+      <w:tr>
+        <w:trPr>
+          <w:trHeight w:val="397"/>
+        </w:trPr>
+        <w:tc>
+          <w:tcPr>
+            <w:tcW w:w="1696" w:type="dxa"/>
+          </w:tcPr>
+          <w:p>
+            <w:pPr>
+              <w:spacing w:line="360" w:lineRule="auto"/>
+              <w:jc w:val="center"/>
+              <w:rPr>
+                <w:b/>
+              </w:rPr>
+            </w:pPr>
+            <w:r>
+              <w:rPr>
+                <w:b/>
+              </w:rPr>
+              <w:t>1</w:t>
+            </w:r>
+          </w:p>
+        </w:tc>
+        <w:tc>
+          <w:tcPr>
+            <w:tcW w:w="1947" w:type="dxa"/>
+          </w:tcPr>
+          <w:p>
+            <w:pPr>
+              <w:spacing w:line="360" w:lineRule="auto"/>
+              <w:jc w:val="center"/>
+            </w:pPr>
+            <w:r>
+              <w:t>100%</w:t>
+            </w:r>
+          </w:p>
+        </w:tc>
+        <w:tc>
+          <w:tcPr>
+            <w:tcW w:w="1866" w:type="dxa"/>
+          </w:tcPr>
+          <w:p>
+            <w:pPr>
+              <w:spacing w:line="360" w:lineRule="auto"/>
+              <w:jc w:val="center"/>
+            </w:pPr>
+            <w:r>
+              <w:t>94%</w:t>
+            </w:r>
+          </w:p>
+        </w:tc>
+        <w:tc>
+          <w:tcPr>
+            <w:tcW w:w="1856" w:type="dxa"/>
+          </w:tcPr>
+          <w:p>
+            <w:pPr>
+              <w:spacing w:line="360" w:lineRule="auto"/>
+              <w:jc w:val="center"/>
+            </w:pPr>
+            <w:r>
+              <w:t>97%</w:t>
+            </w:r>
+          </w:p>
+        </w:tc>
+        <w:tc>
+          <w:tcPr>
+            <w:tcW w:w="1697" w:type="dxa"/>
+          </w:tcPr>
+          <w:p>
+            <w:pPr>
+              <w:spacing w:line="360" w:lineRule="auto"/>
+              <w:jc w:val="center"/>
+            </w:pPr>
+            <w:r>
+              <w:t>115</w:t>
+            </w:r>
+          </w:p>
+        </w:tc>
+      </w:tr>
+      <w:tr>
+        <w:trPr>
+          <w:trHeight w:val="454"/>
+        </w:trPr>
+        <w:tc>
+          <w:tcPr>
+            <w:tcW w:w="1696" w:type="dxa"/>
+          </w:tcPr>
+          <w:p>
+            <w:pPr>
+              <w:spacing w:line="360" w:lineRule="auto"/>
+              <w:jc w:val="center"/>
+            </w:pPr>
+            <w:proofErr w:type="spellStart"/>
+            <w:r>
+              <w:t>Avg</w:t>
+            </w:r>
+            <w:proofErr w:type="spellEnd"/>
+            <w:r>
+              <w:t>/ Total</w:t>
+            </w:r>
+          </w:p>
+        </w:tc>
+        <w:tc>
+          <w:tcPr>
+            <w:tcW w:w="1947" w:type="dxa"/>
+          </w:tcPr>
+          <w:p>
+            <w:pPr>
+              <w:spacing w:line="360" w:lineRule="auto"/>
+              <w:jc w:val="center"/>
+            </w:pPr>
+            <w:r>
+              <w:t>99%</w:t>
+            </w:r>
+          </w:p>
+        </w:tc>
+        <w:tc>
+          <w:tcPr>
+            <w:tcW w:w="1866" w:type="dxa"/>
+          </w:tcPr>
+          <w:p>
+            <w:pPr>
+              <w:spacing w:line="360" w:lineRule="auto"/>
+              <w:jc w:val="center"/>
+            </w:pPr>
+            <w:r>
+              <w:t>99%</w:t>
+            </w:r>
+          </w:p>
+        </w:tc>
+        <w:tc>
+          <w:tcPr>
+            <w:tcW w:w="1856" w:type="dxa"/>
+          </w:tcPr>
+          <w:p>
+            <w:pPr>
+              <w:spacing w:line="360" w:lineRule="auto"/>
+              <w:jc w:val="center"/>
+            </w:pPr>
+            <w:r>
+              <w:t>99%</w:t>
+            </w:r>
+          </w:p>
+        </w:tc>
+        <w:tc>
+          <w:tcPr>
+            <w:tcW w:w="1697" w:type="dxa"/>
+          </w:tcPr>
+          <w:p>
+            <w:pPr>
+              <w:spacing w:line="360" w:lineRule="auto"/>
+              <w:jc w:val="center"/>
+            </w:pPr>
+            <w:r>
+              <w:t>1001</w:t>
+            </w:r>
+          </w:p>
+        </w:tc>
+      </w:tr>
+    </w:tbl>
+    <w:p/>
+    <w:p/>
+    <w:p>
+      <w:pPr>
+        <w:pStyle w:val="Heading1"/>
+      </w:pPr>
+      <w:bookmarkStart w:id="9" w:name="_Toc524103104"/>
+      <w:r>
+        <w:t>Konzeption eines subsymbolischen Lernverfahrens</w:t>
+      </w:r>
+      <w:bookmarkEnd w:id="9"/>
+    </w:p>
+    <w:p>
+      <w:pPr>
+        <w:pStyle w:val="Heading2"/>
+      </w:pPr>
+      <w:bookmarkStart w:id="10" w:name="_Toc524103105"/>
+      <w:r>
+        <w:t>Grü</w:t>
+      </w:r>
+      <w:r>
+        <w:t xml:space="preserve">nde für </w:t>
+      </w:r>
+      <w:proofErr w:type="spellStart"/>
+      <w:r>
+        <w:t>Multilayer</w:t>
+      </w:r>
+      <w:proofErr w:type="spellEnd"/>
+      <w:r>
+        <w:t xml:space="preserve"> </w:t>
+      </w:r>
+      <w:proofErr w:type="spellStart"/>
+      <w:r>
+        <w:t>Perceptron</w:t>
+      </w:r>
+      <w:proofErr w:type="spellEnd"/>
+      <w:r>
+        <w:t xml:space="preserve"> und </w:t>
+      </w:r>
+      <w:proofErr w:type="spellStart"/>
+      <w:r>
+        <w:t>Tensorflow</w:t>
+      </w:r>
+      <w:bookmarkEnd w:id="10"/>
+      <w:proofErr w:type="spellEnd"/>
+    </w:p>
+    <w:p>
+      <w:pPr>
+        <w:pStyle w:val="Heading2"/>
+      </w:pPr>
+      <w:bookmarkStart w:id="11" w:name="_Toc524103106"/>
       <w:r>
         <w:t>Architektur des Modells</w:t>
       </w:r>
-      <w:bookmarkEnd w:id="7"/>
+      <w:bookmarkEnd w:id="11"/>
     </w:p>
     <w:p>
       <w:pPr>
         <w:pStyle w:val="Heading2"/>
       </w:pPr>
-      <w:bookmarkStart w:id="8" w:name="_Toc524103103"/>
+      <w:bookmarkStart w:id="12" w:name="_Toc524103107"/>
       <w:r>
         <w:t>Ergebnisse des Trainings</w:t>
       </w:r>
-      <w:bookmarkEnd w:id="8"/>
-    </w:p>
-    <w:p>
-      <w:pPr>
-        <w:pStyle w:val="Heading1"/>
-      </w:pPr>
-      <w:bookmarkStart w:id="9" w:name="_Toc524103104"/>
-      <w:r>
-        <w:t>Konzeption eines subsymbolischen L</w:t>
-      </w:r>
-      <w:bookmarkStart w:id="10" w:name="_GoBack"/>
-      <w:bookmarkEnd w:id="10"/>
-      <w:r>
-        <w:t>ernverfahrens</w:t>
-      </w:r>
-      <w:bookmarkEnd w:id="9"/>
-    </w:p>
-    <w:p>
-      <w:pPr>
-        <w:pStyle w:val="Heading2"/>
-      </w:pPr>
-      <w:bookmarkStart w:id="11" w:name="_Toc524103105"/>
-      <w:r>
-        <w:t>Grü</w:t>
-      </w:r>
-      <w:r>
-        <w:t xml:space="preserve">nde für </w:t>
-      </w:r>
-      <w:proofErr w:type="spellStart"/>
-      <w:r>
-        <w:t>Multilayer</w:t>
-      </w:r>
-      <w:proofErr w:type="spellEnd"/>
-      <w:r>
-        <w:t xml:space="preserve"> </w:t>
-      </w:r>
-      <w:proofErr w:type="spellStart"/>
-      <w:r>
-        <w:t>Perceptron</w:t>
-      </w:r>
-      <w:proofErr w:type="spellEnd"/>
-      <w:r>
-        <w:t xml:space="preserve"> und </w:t>
-      </w:r>
-      <w:proofErr w:type="spellStart"/>
-      <w:r>
-        <w:t>Tensorflow</w:t>
-      </w:r>
-      <w:bookmarkEnd w:id="11"/>
-      <w:proofErr w:type="spellEnd"/>
-    </w:p>
-    <w:p>
-      <w:pPr>
-        <w:pStyle w:val="Heading2"/>
-      </w:pPr>
-      <w:bookmarkStart w:id="12" w:name="_Toc524103106"/>
-      <w:r>
-        <w:t>Architektur des Modells</w:t>
-      </w:r>
       <w:bookmarkEnd w:id="12"/>
-    </w:p>
-    <w:p>
-      <w:pPr>
-        <w:pStyle w:val="Heading2"/>
-      </w:pPr>
-      <w:bookmarkStart w:id="13" w:name="_Toc524103107"/>
-      <w:r>
-        <w:t>Ergebnisse des Trainings</w:t>
-      </w:r>
-      <w:bookmarkEnd w:id="13"/>
     </w:p>
     <w:p/>
     <w:p/>
@@ -1166,6 +1808,176 @@
     </w:sectPr>
   </w:body>
 </w:document>
+</file>
+
+<file path=word/endnotes.xml><?xml version="1.0" encoding="utf-8"?>
+<w:endnotes xmlns:wpc="http://schemas.microsoft.com/office/word/2010/wordprocessingCanvas" xmlns:cx="http://schemas.microsoft.com/office/drawing/2014/chartex" xmlns:cx1="http://schemas.microsoft.com/office/drawing/2015/9/8/chartex" xmlns:cx2="http://schemas.microsoft.com/office/drawing/2015/10/21/chartex" xmlns:cx3="http://schemas.microsoft.com/office/drawing/2016/5/9/chartex" xmlns:cx4="http://schemas.microsoft.com/office/drawing/2016/5/10/chartex" xmlns:cx5="http://schemas.microsoft.com/office/drawing/2016/5/11/chartex" xmlns:cx6="http://schemas.microsoft.com/office/drawing/2016/5/12/chartex" xmlns:cx7="http://schemas.microsoft.com/office/drawing/2016/5/13/chartex" xmlns:cx8="http://schemas.microsoft.com/office/drawing/2016/5/14/chartex" xmlns:mc="http://schemas.openxmlformats.org/markup-compatibility/2006" xmlns:aink="http://schemas.microsoft.com/office/drawing/2016/ink" xmlns:am3d="http://schemas.microsoft.com/office/drawing/2017/model3d" xmlns:o="urn:schemas-microsoft-com:office:office" xmlns:r="http://schemas.openxmlformats.org/officeDocument/2006/relationships" xmlns:m="http://schemas.openxmlformats.org/officeDocument/2006/math" xmlns:v="urn:schemas-microsoft-com:vml" xmlns:wp14="http://schemas.microsoft.com/office/word/2010/wordprocessingDrawing" xmlns:wp="http://schemas.openxmlformats.org/drawingml/2006/wordprocessingDrawing" xmlns:w10="urn:schemas-microsoft-com:office:word" xmlns:w="http://schemas.openxmlformats.org/wordprocessingml/2006/main" xmlns:w14="http://schemas.microsoft.com/office/word/2010/wordml" xmlns:w15="http://schemas.microsoft.com/office/word/2012/wordml" xmlns:w16cid="http://schemas.microsoft.com/office/word/2016/wordml/cid" xmlns:w16se="http://schemas.microsoft.com/office/word/2015/wordml/symex" xmlns:wpg="http://schemas.microsoft.com/office/word/2010/wordprocessingGroup" xmlns:wpi="http://schemas.microsoft.com/office/word/2010/wordprocessingInk" xmlns:wne="http://schemas.microsoft.com/office/word/2006/wordml" xmlns:wps="http://schemas.microsoft.com/office/word/2010/wordprocessingShape" mc:Ignorable="w14 w15 w16se w16cid wp14">
+  <w:endnote w:type="separator" w:id="-1">
+    <w:p>
+      <w:pPr>
+        <w:spacing w:after="0" w:line="240" w:lineRule="auto"/>
+      </w:pPr>
+      <w:r>
+        <w:separator/>
+      </w:r>
+    </w:p>
+  </w:endnote>
+  <w:endnote w:type="continuationSeparator" w:id="0">
+    <w:p>
+      <w:pPr>
+        <w:spacing w:after="0" w:line="240" w:lineRule="auto"/>
+      </w:pPr>
+      <w:r>
+        <w:continuationSeparator/>
+      </w:r>
+    </w:p>
+  </w:endnote>
+</w:endnotes>
+</file>
+
+<file path=word/footnotes.xml><?xml version="1.0" encoding="utf-8"?>
+<w:footnotes xmlns:wpc="http://schemas.microsoft.com/office/word/2010/wordprocessingCanvas" xmlns:cx="http://schemas.microsoft.com/office/drawing/2014/chartex" xmlns:cx1="http://schemas.microsoft.com/office/drawing/2015/9/8/chartex" xmlns:cx2="http://schemas.microsoft.com/office/drawing/2015/10/21/chartex" xmlns:cx3="http://schemas.microsoft.com/office/drawing/2016/5/9/chartex" xmlns:cx4="http://schemas.microsoft.com/office/drawing/2016/5/10/chartex" xmlns:cx5="http://schemas.microsoft.com/office/drawing/2016/5/11/chartex" xmlns:cx6="http://schemas.microsoft.com/office/drawing/2016/5/12/chartex" xmlns:cx7="http://schemas.microsoft.com/office/drawing/2016/5/13/chartex" xmlns:cx8="http://schemas.microsoft.com/office/drawing/2016/5/14/chartex" xmlns:mc="http://schemas.openxmlformats.org/markup-compatibility/2006" xmlns:aink="http://schemas.microsoft.com/office/drawing/2016/ink" xmlns:am3d="http://schemas.microsoft.com/office/drawing/2017/model3d" xmlns:o="urn:schemas-microsoft-com:office:office" xmlns:r="http://schemas.openxmlformats.org/officeDocument/2006/relationships" xmlns:m="http://schemas.openxmlformats.org/officeDocument/2006/math" xmlns:v="urn:schemas-microsoft-com:vml" xmlns:wp14="http://schemas.microsoft.com/office/word/2010/wordprocessingDrawing" xmlns:wp="http://schemas.openxmlformats.org/drawingml/2006/wordprocessingDrawing" xmlns:w10="urn:schemas-microsoft-com:office:word" xmlns:w="http://schemas.openxmlformats.org/wordprocessingml/2006/main" xmlns:w14="http://schemas.microsoft.com/office/word/2010/wordml" xmlns:w15="http://schemas.microsoft.com/office/word/2012/wordml" xmlns:w16cid="http://schemas.microsoft.com/office/word/2016/wordml/cid" xmlns:w16se="http://schemas.microsoft.com/office/word/2015/wordml/symex" xmlns:wpg="http://schemas.microsoft.com/office/word/2010/wordprocessingGroup" xmlns:wpi="http://schemas.microsoft.com/office/word/2010/wordprocessingInk" xmlns:wne="http://schemas.microsoft.com/office/word/2006/wordml" xmlns:wps="http://schemas.microsoft.com/office/word/2010/wordprocessingShape" mc:Ignorable="w14 w15 w16se w16cid wp14">
+  <w:footnote w:type="separator" w:id="-1">
+    <w:p>
+      <w:pPr>
+        <w:spacing w:after="0" w:line="240" w:lineRule="auto"/>
+      </w:pPr>
+      <w:r>
+        <w:separator/>
+      </w:r>
+    </w:p>
+  </w:footnote>
+  <w:footnote w:type="continuationSeparator" w:id="0">
+    <w:p>
+      <w:pPr>
+        <w:spacing w:after="0" w:line="240" w:lineRule="auto"/>
+      </w:pPr>
+      <w:r>
+        <w:continuationSeparator/>
+      </w:r>
+    </w:p>
+  </w:footnote>
+</w:footnotes>
+</file>
+
+<file path=word/numbering.xml><?xml version="1.0" encoding="utf-8"?>
+<w:numbering xmlns:wpc="http://schemas.microsoft.com/office/word/2010/wordprocessingCanvas" xmlns:cx="http://schemas.microsoft.com/office/drawing/2014/chartex" xmlns:cx1="http://schemas.microsoft.com/office/drawing/2015/9/8/chartex" xmlns:cx2="http://schemas.microsoft.com/office/drawing/2015/10/21/chartex" xmlns:cx3="http://schemas.microsoft.com/office/drawing/2016/5/9/chartex" xmlns:cx4="http://schemas.microsoft.com/office/drawing/2016/5/10/chartex" xmlns:cx5="http://schemas.microsoft.com/office/drawing/2016/5/11/chartex" xmlns:cx6="http://schemas.microsoft.com/office/drawing/2016/5/12/chartex" xmlns:cx7="http://schemas.microsoft.com/office/drawing/2016/5/13/chartex" xmlns:cx8="http://schemas.microsoft.com/office/drawing/2016/5/14/chartex" xmlns:mc="http://schemas.openxmlformats.org/markup-compatibility/2006" xmlns:aink="http://schemas.microsoft.com/office/drawing/2016/ink" xmlns:am3d="http://schemas.microsoft.com/office/drawing/2017/model3d" xmlns:o="urn:schemas-microsoft-com:office:office" xmlns:r="http://schemas.openxmlformats.org/officeDocument/2006/relationships" xmlns:m="http://schemas.openxmlformats.org/officeDocument/2006/math" xmlns:v="urn:schemas-microsoft-com:vml" xmlns:wp14="http://schemas.microsoft.com/office/word/2010/wordprocessingDrawing" xmlns:wp="http://schemas.openxmlformats.org/drawingml/2006/wordprocessingDrawing" xmlns:w10="urn:schemas-microsoft-com:office:word" xmlns:w="http://schemas.openxmlformats.org/wordprocessingml/2006/main" xmlns:w14="http://schemas.microsoft.com/office/word/2010/wordml" xmlns:w15="http://schemas.microsoft.com/office/word/2012/wordml" xmlns:w16cid="http://schemas.microsoft.com/office/word/2016/wordml/cid" xmlns:w16se="http://schemas.microsoft.com/office/word/2015/wordml/symex" xmlns:wpg="http://schemas.microsoft.com/office/word/2010/wordprocessingGroup" xmlns:wpi="http://schemas.microsoft.com/office/word/2010/wordprocessingInk" xmlns:wne="http://schemas.microsoft.com/office/word/2006/wordml" xmlns:wps="http://schemas.microsoft.com/office/word/2010/wordprocessingShape" mc:Ignorable="w14 w15 w16se w16cid wp14">
+  <w:abstractNum w:abstractNumId="0" w15:restartNumberingAfterBreak="0">
+    <w:nsid w:val="60404238"/>
+    <w:multiLevelType w:val="hybridMultilevel"/>
+    <w:tmpl w:val="CA2213F6"/>
+    <w:lvl w:ilvl="0" w:tplc="B5761AF0">
+      <w:numFmt w:val="bullet"/>
+      <w:lvlText w:val="-"/>
+      <w:lvlJc w:val="left"/>
+      <w:pPr>
+        <w:ind w:left="1060" w:hanging="360"/>
+      </w:pPr>
+      <w:rPr>
+        <w:rFonts w:ascii="Arial" w:eastAsiaTheme="minorHAnsi" w:hAnsi="Arial" w:cs="Arial" w:hint="default"/>
+      </w:rPr>
+    </w:lvl>
+    <w:lvl w:ilvl="1" w:tplc="04090003" w:tentative="1">
+      <w:start w:val="1"/>
+      <w:numFmt w:val="bullet"/>
+      <w:lvlText w:val="o"/>
+      <w:lvlJc w:val="left"/>
+      <w:pPr>
+        <w:ind w:left="1780" w:hanging="360"/>
+      </w:pPr>
+      <w:rPr>
+        <w:rFonts w:ascii="Courier New" w:hAnsi="Courier New" w:cs="Courier New" w:hint="default"/>
+      </w:rPr>
+    </w:lvl>
+    <w:lvl w:ilvl="2" w:tplc="04090005" w:tentative="1">
+      <w:start w:val="1"/>
+      <w:numFmt w:val="bullet"/>
+      <w:lvlText w:val=""/>
+      <w:lvlJc w:val="left"/>
+      <w:pPr>
+        <w:ind w:left="2500" w:hanging="360"/>
+      </w:pPr>
+      <w:rPr>
+        <w:rFonts w:ascii="Wingdings" w:hAnsi="Wingdings" w:hint="default"/>
+      </w:rPr>
+    </w:lvl>
+    <w:lvl w:ilvl="3" w:tplc="04090001" w:tentative="1">
+      <w:start w:val="1"/>
+      <w:numFmt w:val="bullet"/>
+      <w:lvlText w:val=""/>
+      <w:lvlJc w:val="left"/>
+      <w:pPr>
+        <w:ind w:left="3220" w:hanging="360"/>
+      </w:pPr>
+      <w:rPr>
+        <w:rFonts w:ascii="Symbol" w:hAnsi="Symbol" w:hint="default"/>
+      </w:rPr>
+    </w:lvl>
+    <w:lvl w:ilvl="4" w:tplc="04090003" w:tentative="1">
+      <w:start w:val="1"/>
+      <w:numFmt w:val="bullet"/>
+      <w:lvlText w:val="o"/>
+      <w:lvlJc w:val="left"/>
+      <w:pPr>
+        <w:ind w:left="3940" w:hanging="360"/>
+      </w:pPr>
+      <w:rPr>
+        <w:rFonts w:ascii="Courier New" w:hAnsi="Courier New" w:cs="Courier New" w:hint="default"/>
+      </w:rPr>
+    </w:lvl>
+    <w:lvl w:ilvl="5" w:tplc="04090005" w:tentative="1">
+      <w:start w:val="1"/>
+      <w:numFmt w:val="bullet"/>
+      <w:lvlText w:val=""/>
+      <w:lvlJc w:val="left"/>
+      <w:pPr>
+        <w:ind w:left="4660" w:hanging="360"/>
+      </w:pPr>
+      <w:rPr>
+        <w:rFonts w:ascii="Wingdings" w:hAnsi="Wingdings" w:hint="default"/>
+      </w:rPr>
+    </w:lvl>
+    <w:lvl w:ilvl="6" w:tplc="04090001" w:tentative="1">
+      <w:start w:val="1"/>
+      <w:numFmt w:val="bullet"/>
+      <w:lvlText w:val=""/>
+      <w:lvlJc w:val="left"/>
+      <w:pPr>
+        <w:ind w:left="5380" w:hanging="360"/>
+      </w:pPr>
+      <w:rPr>
+        <w:rFonts w:ascii="Symbol" w:hAnsi="Symbol" w:hint="default"/>
+      </w:rPr>
+    </w:lvl>
+    <w:lvl w:ilvl="7" w:tplc="04090003" w:tentative="1">
+      <w:start w:val="1"/>
+      <w:numFmt w:val="bullet"/>
+      <w:lvlText w:val="o"/>
+      <w:lvlJc w:val="left"/>
+      <w:pPr>
+        <w:ind w:left="6100" w:hanging="360"/>
+      </w:pPr>
+      <w:rPr>
+        <w:rFonts w:ascii="Courier New" w:hAnsi="Courier New" w:cs="Courier New" w:hint="default"/>
+      </w:rPr>
+    </w:lvl>
+    <w:lvl w:ilvl="8" w:tplc="04090005" w:tentative="1">
+      <w:start w:val="1"/>
+      <w:numFmt w:val="bullet"/>
+      <w:lvlText w:val=""/>
+      <w:lvlJc w:val="left"/>
+      <w:pPr>
+        <w:ind w:left="6820" w:hanging="360"/>
+      </w:pPr>
+      <w:rPr>
+        <w:rFonts w:ascii="Wingdings" w:hAnsi="Wingdings" w:hint="default"/>
+      </w:rPr>
+    </w:lvl>
+  </w:abstractNum>
+  <w:num w:numId="1">
+    <w:abstractNumId w:val="0"/>
+  </w:num>
+</w:numbering>
 </file>
 
 <file path=word/styles.xml><?xml version="1.0" encoding="utf-8"?>
@@ -1767,6 +2579,86 @@
       <w:u w:val="single"/>
     </w:rPr>
   </w:style>
+  <w:style w:type="paragraph" w:styleId="ListParagraph">
+    <w:name w:val="List Paragraph"/>
+    <w:basedOn w:val="Normal"/>
+    <w:uiPriority w:val="34"/>
+    <w:qFormat/>
+    <w:rsid w:val="00276B66"/>
+    <w:pPr>
+      <w:ind w:left="720"/>
+      <w:contextualSpacing/>
+    </w:pPr>
+  </w:style>
+  <w:style w:type="paragraph" w:styleId="Header">
+    <w:name w:val="header"/>
+    <w:basedOn w:val="Normal"/>
+    <w:link w:val="HeaderChar"/>
+    <w:uiPriority w:val="99"/>
+    <w:unhideWhenUsed/>
+    <w:rsid w:val="00160497"/>
+    <w:pPr>
+      <w:tabs>
+        <w:tab w:val="center" w:pos="4703"/>
+        <w:tab w:val="right" w:pos="9406"/>
+      </w:tabs>
+      <w:spacing w:after="0" w:line="240" w:lineRule="auto"/>
+    </w:pPr>
+  </w:style>
+  <w:style w:type="character" w:customStyle="1" w:styleId="HeaderChar">
+    <w:name w:val="Header Char"/>
+    <w:basedOn w:val="DefaultParagraphFont"/>
+    <w:link w:val="Header"/>
+    <w:uiPriority w:val="99"/>
+    <w:rsid w:val="00160497"/>
+    <w:rPr>
+      <w:rFonts w:ascii="Arial" w:hAnsi="Arial" w:cs="Arial"/>
+    </w:rPr>
+  </w:style>
+  <w:style w:type="paragraph" w:styleId="Footer">
+    <w:name w:val="footer"/>
+    <w:basedOn w:val="Normal"/>
+    <w:link w:val="FooterChar"/>
+    <w:uiPriority w:val="99"/>
+    <w:unhideWhenUsed/>
+    <w:rsid w:val="00160497"/>
+    <w:pPr>
+      <w:tabs>
+        <w:tab w:val="center" w:pos="4703"/>
+        <w:tab w:val="right" w:pos="9406"/>
+      </w:tabs>
+      <w:spacing w:after="0" w:line="240" w:lineRule="auto"/>
+    </w:pPr>
+  </w:style>
+  <w:style w:type="character" w:customStyle="1" w:styleId="FooterChar">
+    <w:name w:val="Footer Char"/>
+    <w:basedOn w:val="DefaultParagraphFont"/>
+    <w:link w:val="Footer"/>
+    <w:uiPriority w:val="99"/>
+    <w:rsid w:val="00160497"/>
+    <w:rPr>
+      <w:rFonts w:ascii="Arial" w:hAnsi="Arial" w:cs="Arial"/>
+    </w:rPr>
+  </w:style>
+  <w:style w:type="table" w:styleId="TableGrid">
+    <w:name w:val="Table Grid"/>
+    <w:basedOn w:val="TableNormal"/>
+    <w:uiPriority w:val="39"/>
+    <w:rsid w:val="002F295E"/>
+    <w:pPr>
+      <w:spacing w:after="0" w:line="240" w:lineRule="auto"/>
+    </w:pPr>
+    <w:tblPr>
+      <w:tblBorders>
+        <w:top w:val="single" w:sz="4" w:space="0" w:color="auto"/>
+        <w:left w:val="single" w:sz="4" w:space="0" w:color="auto"/>
+        <w:bottom w:val="single" w:sz="4" w:space="0" w:color="auto"/>
+        <w:right w:val="single" w:sz="4" w:space="0" w:color="auto"/>
+        <w:insideH w:val="single" w:sz="4" w:space="0" w:color="auto"/>
+        <w:insideV w:val="single" w:sz="4" w:space="0" w:color="auto"/>
+      </w:tblBorders>
+    </w:tblPr>
+  </w:style>
 </w:styles>
 </file>
 
@@ -2070,7 +2962,7 @@
 </file>
 
 <file path=customXml/itemProps1.xml><?xml version="1.0" encoding="utf-8"?>
-<ds:datastoreItem xmlns:ds="http://schemas.openxmlformats.org/officeDocument/2006/customXml" ds:itemID="{CA52FAB3-059C-46CB-AF5F-F8FC347DA1DF}">
+<ds:datastoreItem xmlns:ds="http://schemas.openxmlformats.org/officeDocument/2006/customXml" ds:itemID="{7BF8BF7C-D62C-1F4D-B28F-619DE7CEE441}">
   <ds:schemaRefs>
     <ds:schemaRef ds:uri="http://schemas.openxmlformats.org/officeDocument/2006/bibliography"/>
   </ds:schemaRefs>

</xml_diff>